<commit_message>
Fixed bug in irrigation.py with arnobeta wrongly used
</commit_message>
<xml_diff>
--- a/Toolkit/documentation/README.docx
+++ b/Toolkit/documentation/README.docx
@@ -18,7 +18,7 @@
           <w:sz w:val="28"/>
           <w:szCs w:val="28"/>
         </w:rPr>
-        <w:t>CWatM</w:t>
+        <w:t xml:space="preserve">CWatM </w:t>
       </w:r>
       <w:r>
         <w:rPr>
@@ -27,15 +27,6 @@
           <w:sz w:val="28"/>
           <w:szCs w:val="28"/>
         </w:rPr>
-        <w:t xml:space="preserve"> </w:t>
-      </w:r>
-      <w:r>
-        <w:rPr>
-          <w:b/>
-          <w:bCs/>
-          <w:sz w:val="28"/>
-          <w:szCs w:val="28"/>
-        </w:rPr>
         <w:t>Documentation</w:t>
       </w:r>
     </w:p>
@@ -52,7 +43,10 @@
         <w:spacing w:after="0"/>
       </w:pPr>
       <w:r>
-        <w:t>Python 3.7</w:t>
+        <w:t>Python 3.</w:t>
+      </w:r>
+      <w:r>
+        <w:t>x</w:t>
       </w:r>
       <w:r>
         <w:t>+ a</w:t>
@@ -71,29 +65,22 @@
         <w:spacing w:after="0"/>
         <w:rPr>
           <w:rStyle w:val="Hyperlink"/>
-        </w:rPr>
-      </w:pPr>
-      <w:r>
+          <w:lang w:val="de-DE"/>
+        </w:rPr>
+      </w:pPr>
+      <w:r>
+        <w:rPr>
+          <w:lang w:val="de-DE"/>
+        </w:rPr>
         <w:t xml:space="preserve">Sphinx: </w:t>
       </w:r>
       <w:hyperlink r:id="rId4" w:history="1">
         <w:r>
           <w:rPr>
             <w:rStyle w:val="Hyperlink"/>
+            <w:lang w:val="de-DE"/>
           </w:rPr>
-          <w:t>https://www.sphinx-doc.org/en/master/usage/install</w:t>
-        </w:r>
-        <w:r>
-          <w:rPr>
-            <w:rStyle w:val="Hyperlink"/>
-          </w:rPr>
-          <w:t>a</w:t>
-        </w:r>
-        <w:r>
-          <w:rPr>
-            <w:rStyle w:val="Hyperlink"/>
-          </w:rPr>
-          <w:t>tion.html</w:t>
+          <w:t>https://www.sphinx-doc.org/en/master/usage/installation.html</w:t>
         </w:r>
       </w:hyperlink>
     </w:p>
@@ -131,6 +118,7 @@
           <w:spacing w:val="4"/>
           <w:sz w:val="27"/>
           <w:szCs w:val="27"/>
+          <w:lang w:val="de-DE"/>
         </w:rPr>
       </w:pPr>
       <w:r>
@@ -140,6 +128,7 @@
           <w:spacing w:val="4"/>
           <w:sz w:val="27"/>
           <w:szCs w:val="27"/>
+          <w:lang w:val="de-DE"/>
         </w:rPr>
         <w:t>pip</w:t>
       </w:r>
@@ -150,6 +139,7 @@
           <w:spacing w:val="4"/>
           <w:sz w:val="27"/>
           <w:szCs w:val="27"/>
+          <w:lang w:val="de-DE"/>
         </w:rPr>
         <w:t xml:space="preserve"> </w:t>
       </w:r>
@@ -160,6 +150,7 @@
           <w:spacing w:val="4"/>
           <w:sz w:val="27"/>
           <w:szCs w:val="27"/>
+          <w:lang w:val="de-DE"/>
         </w:rPr>
         <w:t>install</w:t>
       </w:r>
@@ -170,6 +161,7 @@
           <w:spacing w:val="4"/>
           <w:sz w:val="27"/>
           <w:szCs w:val="27"/>
+          <w:lang w:val="de-DE"/>
         </w:rPr>
         <w:t xml:space="preserve"> </w:t>
       </w:r>
@@ -180,6 +172,7 @@
           <w:spacing w:val="4"/>
           <w:sz w:val="27"/>
           <w:szCs w:val="27"/>
+          <w:lang w:val="de-DE"/>
         </w:rPr>
         <w:t>-U</w:t>
       </w:r>
@@ -190,6 +183,7 @@
           <w:spacing w:val="4"/>
           <w:sz w:val="27"/>
           <w:szCs w:val="27"/>
+          <w:lang w:val="de-DE"/>
         </w:rPr>
         <w:t xml:space="preserve"> </w:t>
       </w:r>
@@ -200,6 +194,7 @@
           <w:spacing w:val="4"/>
           <w:sz w:val="27"/>
           <w:szCs w:val="27"/>
+          <w:lang w:val="de-DE"/>
         </w:rPr>
         <w:t>sphinx</w:t>
       </w:r>
@@ -207,6 +202,9 @@
     <w:p>
       <w:pPr>
         <w:spacing w:after="0"/>
+        <w:rPr>
+          <w:lang w:val="de-DE"/>
+        </w:rPr>
       </w:pPr>
     </w:p>
     <w:p>
@@ -214,41 +212,41 @@
         <w:spacing w:after="0"/>
         <w:rPr>
           <w:rStyle w:val="Hyperlink"/>
-        </w:rPr>
-      </w:pPr>
-      <w:r>
+          <w:lang w:val="de-DE"/>
+        </w:rPr>
+      </w:pPr>
+      <w:r>
+        <w:rPr>
+          <w:lang w:val="de-DE"/>
+        </w:rPr>
         <w:t xml:space="preserve">Graphviz: </w:t>
       </w:r>
       <w:hyperlink r:id="rId5" w:history="1">
         <w:r>
           <w:rPr>
             <w:rStyle w:val="Hyperlink"/>
+            <w:lang w:val="de-DE"/>
           </w:rPr>
-          <w:t>https://pypi.org/project/grap</w:t>
-        </w:r>
-        <w:r>
-          <w:rPr>
-            <w:rStyle w:val="Hyperlink"/>
-          </w:rPr>
-          <w:t>h</w:t>
-        </w:r>
-        <w:r>
-          <w:rPr>
-            <w:rStyle w:val="Hyperlink"/>
-          </w:rPr>
-          <w:t>viz/</w:t>
+          <w:t>https://pypi.org/project/graphviz/</w:t>
         </w:r>
       </w:hyperlink>
       <w:r>
+        <w:rPr>
+          <w:lang w:val="de-DE"/>
+        </w:rPr>
         <w:t xml:space="preserve">, </w:t>
       </w:r>
       <w:r>
+        <w:rPr>
+          <w:lang w:val="de-DE"/>
+        </w:rPr>
         <w:t xml:space="preserve"> </w:t>
       </w:r>
       <w:hyperlink r:id="rId6" w:history="1">
         <w:r>
           <w:rPr>
             <w:rStyle w:val="Hyperlink"/>
+            <w:lang w:val="de-DE"/>
           </w:rPr>
           <w:t>https://www.graphviz.org/download/</w:t>
         </w:r>
@@ -629,7 +627,6 @@
       <w:pPr>
         <w:spacing w:after="0"/>
       </w:pPr>
-      <w:proofErr w:type="gramStart"/>
       <w:r>
         <w:rPr>
           <w:b/>
@@ -637,9 +634,8 @@
           <w:sz w:val="20"/>
           <w:szCs w:val="20"/>
         </w:rPr>
-        <w:t>sys.path</w:t>
-      </w:r>
-      <w:proofErr w:type="gramEnd"/>
+        <w:t>sys.path.insert(0, os.path.abspath('..</w:t>
+      </w:r>
       <w:r>
         <w:rPr>
           <w:b/>
@@ -647,7 +643,7 @@
           <w:sz w:val="20"/>
           <w:szCs w:val="20"/>
         </w:rPr>
-        <w:t>.insert(0, os.path.abspath('..</w:t>
+        <w:t>/..</w:t>
       </w:r>
       <w:r>
         <w:rPr>
@@ -656,60 +652,40 @@
           <w:sz w:val="20"/>
           <w:szCs w:val="20"/>
         </w:rPr>
-        <w:t>/..</w:t>
-      </w:r>
-      <w:r>
+        <w:t>'))</w:t>
+      </w:r>
+    </w:p>
+    <w:p>
+      <w:pPr>
+        <w:spacing w:after="0"/>
+      </w:pPr>
+    </w:p>
+    <w:p>
+      <w:pPr>
+        <w:spacing w:after="0"/>
+      </w:pPr>
+      <w:r>
+        <w:t>This can be updated as necessary, for example:</w:t>
+      </w:r>
+    </w:p>
+    <w:p>
+      <w:pPr>
+        <w:spacing w:after="0"/>
         <w:rPr>
           <w:b/>
           <w:bCs/>
           <w:sz w:val="20"/>
           <w:szCs w:val="20"/>
         </w:rPr>
-        <w:t>'))</w:t>
-      </w:r>
-    </w:p>
-    <w:p>
-      <w:pPr>
-        <w:spacing w:after="0"/>
-      </w:pPr>
-    </w:p>
-    <w:p>
-      <w:pPr>
-        <w:spacing w:after="0"/>
-      </w:pPr>
-      <w:r>
-        <w:t>This can be updated as necessary, for example:</w:t>
-      </w:r>
-    </w:p>
-    <w:p>
-      <w:pPr>
-        <w:spacing w:after="0"/>
+      </w:pPr>
+      <w:r>
         <w:rPr>
           <w:b/>
           <w:bCs/>
           <w:sz w:val="20"/>
           <w:szCs w:val="20"/>
         </w:rPr>
-      </w:pPr>
-      <w:proofErr w:type="gramStart"/>
-      <w:r>
-        <w:rPr>
-          <w:b/>
-          <w:bCs/>
-          <w:sz w:val="20"/>
-          <w:szCs w:val="20"/>
-        </w:rPr>
-        <w:t>sys.path</w:t>
-      </w:r>
-      <w:proofErr w:type="gramEnd"/>
-      <w:r>
-        <w:rPr>
-          <w:b/>
-          <w:bCs/>
-          <w:sz w:val="20"/>
-          <w:szCs w:val="20"/>
-        </w:rPr>
-        <w:t>.insert(0, os.path.abspath('C:/work/CWATM'))</w:t>
+        <w:t>sys.path.insert(0, os.path.abspath('C:/work/CWATM'))</w:t>
       </w:r>
     </w:p>
     <w:p>

</xml_diff>